<commit_message>
Lab1 working version 1.0.0
</commit_message>
<xml_diff>
--- a/lab1/DBMS_LAB1_Мясников_Артём_Валерьевич.docx
+++ b/lab1/DBMS_LAB1_Мясников_Артём_Валерьевич.docx
@@ -886,7 +886,7 @@
               <w:rPr>
                 <w:webHidden/>
               </w:rPr>
-              <w:t>3</w:t>
+              <w:t>4</w:t>
             </w:r>
             <w:r>
               <w:rPr>
@@ -946,7 +946,7 @@
               <w:rPr>
                 <w:webHidden/>
               </w:rPr>
-              <w:t>3</w:t>
+              <w:t>4</w:t>
             </w:r>
             <w:r>
               <w:rPr>
@@ -1006,7 +1006,7 @@
               <w:rPr>
                 <w:webHidden/>
               </w:rPr>
-              <w:t>3</w:t>
+              <w:t>4</w:t>
             </w:r>
             <w:r>
               <w:rPr>
@@ -1066,7 +1066,7 @@
               <w:rPr>
                 <w:webHidden/>
               </w:rPr>
-              <w:t>3</w:t>
+              <w:t>4</w:t>
             </w:r>
             <w:r>
               <w:rPr>
@@ -1126,7 +1126,7 @@
               <w:rPr>
                 <w:webHidden/>
               </w:rPr>
-              <w:t>4</w:t>
+              <w:t>5</w:t>
             </w:r>
             <w:r>
               <w:rPr>
@@ -1186,7 +1186,7 @@
               <w:rPr>
                 <w:webHidden/>
               </w:rPr>
-              <w:t>4</w:t>
+              <w:t>5</w:t>
             </w:r>
             <w:r>
               <w:rPr>
@@ -3308,7 +3308,9 @@
         </w:rPr>
         <w:t>:</w:t>
       </w:r>
+      <w:bookmarkStart w:id="7" w:name="_GoBack"/>
       <w:bookmarkEnd w:id="6"/>
+      <w:bookmarkEnd w:id="7"/>
     </w:p>
     <w:p>
       <w:sdt>
@@ -3316,6 +3318,7 @@
           <w:id w:val="-919944826"/>
           <w:text/>
         </w:sdtPr>
+        <w:sdtEndPr/>
         <w:sdtContent>
           <w:r>
             <w:t xml:space="preserve">Смотри </w:t>
@@ -3347,7 +3350,7 @@
           <w:lang w:val="ru-RU"/>
         </w:rPr>
       </w:pPr>
-      <w:bookmarkStart w:id="7" w:name="_Toc192925802"/>
+      <w:bookmarkStart w:id="8" w:name="_Toc192925802"/>
       <w:r>
         <w:rPr>
           <w:rFonts w:ascii="Times New Roman" w:hAnsi="Times New Roman" w:cs="Times New Roman"/>
@@ -3370,8 +3373,6 @@
         </w:rPr>
         <w:t>:</w:t>
       </w:r>
-      <w:bookmarkStart w:id="8" w:name="_GoBack"/>
-      <w:bookmarkEnd w:id="7"/>
       <w:bookmarkEnd w:id="8"/>
     </w:p>
     <w:sdt>
@@ -4708,6 +4709,7 @@
     <w:rsid w:val="007262CA"/>
     <w:rsid w:val="007613AC"/>
     <w:rsid w:val="00917C1E"/>
+    <w:rsid w:val="00981120"/>
     <w:rsid w:val="009E2D9E"/>
     <w:rsid w:val="00A26AE7"/>
     <w:rsid w:val="00D00E51"/>
@@ -5433,7 +5435,7 @@
   <a:extraClrSchemeLst/>
   <a:extLst>
     <a:ext uri="{05A4C25C-085E-4340-85A3-A5531E510DB2}">
-      <thm15:themeFamily xmlns:thm15="http://schemas.microsoft.com/office/thememl/2012/main" xmlns="" name="Office Theme" id="{62F939B6-93AF-4DB8-9C6B-D6C7DFDC589F}" vid="{4A3C46E8-61CC-4603-A589-7422A47A8E4A}"/>
+      <thm15:themeFamily xmlns="" xmlns:thm15="http://schemas.microsoft.com/office/thememl/2012/main" name="Office Theme" id="{62F939B6-93AF-4DB8-9C6B-D6C7DFDC589F}" vid="{4A3C46E8-61CC-4603-A589-7422A47A8E4A}"/>
     </a:ext>
   </a:extLst>
 </a:theme>
@@ -5444,7 +5446,7 @@
 </file>
 
 <file path=customXml/itemProps1.xml><?xml version="1.0" encoding="utf-8"?>
-<ds:datastoreItem xmlns:ds="http://schemas.openxmlformats.org/officeDocument/2006/customXml" ds:itemID="{112D6367-D29F-4F4A-ABCB-7BCB3B759C3A}">
+<ds:datastoreItem xmlns:ds="http://schemas.openxmlformats.org/officeDocument/2006/customXml" ds:itemID="{04E419D9-1129-4B88-B25D-EB79DD236B0F}">
   <ds:schemaRefs>
     <ds:schemaRef ds:uri="http://schemas.openxmlformats.org/officeDocument/2006/bibliography"/>
   </ds:schemaRefs>

</xml_diff>